<commit_message>
How to enjoy life in the rainy days
</commit_message>
<xml_diff>
--- a/How to enjory life in the Rainy Days.docx
+++ b/How to enjory life in the Rainy Days.docx
@@ -5,12 +5,135 @@
     <w:p>
       <w:pPr>
         <w:spacing w:line="220" w:lineRule="atLeast"/>
+        <w:ind w:firstLineChars="200" w:firstLine="440"/>
+        <w:rPr>
+          <w:rFonts w:hint="eastAsia"/>
+        </w:rPr>
       </w:pPr>
       <w:r>
         <w:rPr>
           <w:rFonts w:hint="eastAsia"/>
         </w:rPr>
-        <w:t>No matter where you live,there is a period of time full of rain.Everything is is not convenient in the rainy days,especially going out.Thus,if this is possible,many people will choose stay at home when it is rainy outside.But how to kill this boring time is a question for many people,because most of then just sleep all day and night.Don</w:t>
+        <w:t xml:space="preserve">No matter where you </w:t>
+      </w:r>
+      <w:proofErr w:type="spellStart"/>
+      <w:r>
+        <w:rPr>
+          <w:rFonts w:hint="eastAsia"/>
+        </w:rPr>
+        <w:t>live,there</w:t>
+      </w:r>
+      <w:proofErr w:type="spellEnd"/>
+      <w:r>
+        <w:rPr>
+          <w:rFonts w:hint="eastAsia"/>
+        </w:rPr>
+        <w:t xml:space="preserve"> is a period of time full of </w:t>
+      </w:r>
+      <w:proofErr w:type="spellStart"/>
+      <w:r>
+        <w:rPr>
+          <w:rFonts w:hint="eastAsia"/>
+        </w:rPr>
+        <w:t>rain.Everything</w:t>
+      </w:r>
+      <w:proofErr w:type="spellEnd"/>
+      <w:r>
+        <w:rPr>
+          <w:rFonts w:hint="eastAsia"/>
+        </w:rPr>
+        <w:t xml:space="preserve"> is </w:t>
+      </w:r>
+      <w:proofErr w:type="spellStart"/>
+      <w:r>
+        <w:rPr>
+          <w:rFonts w:hint="eastAsia"/>
+        </w:rPr>
+        <w:t>is</w:t>
+      </w:r>
+      <w:proofErr w:type="spellEnd"/>
+      <w:r>
+        <w:rPr>
+          <w:rFonts w:hint="eastAsia"/>
+        </w:rPr>
+        <w:t xml:space="preserve"> not convenient in the rainy </w:t>
+      </w:r>
+      <w:proofErr w:type="spellStart"/>
+      <w:r>
+        <w:rPr>
+          <w:rFonts w:hint="eastAsia"/>
+        </w:rPr>
+        <w:t>days,especially</w:t>
+      </w:r>
+      <w:proofErr w:type="spellEnd"/>
+      <w:r>
+        <w:rPr>
+          <w:rFonts w:hint="eastAsia"/>
+        </w:rPr>
+        <w:t xml:space="preserve"> going </w:t>
+      </w:r>
+      <w:proofErr w:type="spellStart"/>
+      <w:r>
+        <w:rPr>
+          <w:rFonts w:hint="eastAsia"/>
+        </w:rPr>
+        <w:t>out.Thus,if</w:t>
+      </w:r>
+      <w:proofErr w:type="spellEnd"/>
+      <w:r>
+        <w:rPr>
+          <w:rFonts w:hint="eastAsia"/>
+        </w:rPr>
+        <w:t xml:space="preserve"> this is </w:t>
+      </w:r>
+      <w:proofErr w:type="spellStart"/>
+      <w:r>
+        <w:rPr>
+          <w:rFonts w:hint="eastAsia"/>
+        </w:rPr>
+        <w:t>possible,many</w:t>
+      </w:r>
+      <w:proofErr w:type="spellEnd"/>
+      <w:r>
+        <w:rPr>
+          <w:rFonts w:hint="eastAsia"/>
+        </w:rPr>
+        <w:t xml:space="preserve"> people will choose stay at home when it is rainy </w:t>
+      </w:r>
+      <w:proofErr w:type="spellStart"/>
+      <w:r>
+        <w:rPr>
+          <w:rFonts w:hint="eastAsia"/>
+        </w:rPr>
+        <w:t>outside.But</w:t>
+      </w:r>
+      <w:proofErr w:type="spellEnd"/>
+      <w:r>
+        <w:rPr>
+          <w:rFonts w:hint="eastAsia"/>
+        </w:rPr>
+        <w:t xml:space="preserve"> how to kill this boring time is a question for many </w:t>
+      </w:r>
+      <w:proofErr w:type="spellStart"/>
+      <w:r>
+        <w:rPr>
+          <w:rFonts w:hint="eastAsia"/>
+        </w:rPr>
+        <w:t>people,because</w:t>
+      </w:r>
+      <w:proofErr w:type="spellEnd"/>
+      <w:r>
+        <w:rPr>
+          <w:rFonts w:hint="eastAsia"/>
+        </w:rPr>
+        <w:t xml:space="preserve"> most of then just sleep all day and </w:t>
+      </w:r>
+      <w:proofErr w:type="spellStart"/>
+      <w:r>
+        <w:rPr>
+          <w:rFonts w:hint="eastAsia"/>
+        </w:rPr>
+        <w:t>night.Don</w:t>
       </w:r>
       <w:r>
         <w:t>’</w:t>
@@ -19,8 +142,35 @@
         <w:rPr>
           <w:rFonts w:hint="eastAsia"/>
         </w:rPr>
-        <w:t>t you think that sleeping is boring and waste of time?Let me tell you some good ways to enjoy life in rainy days.</w:t>
-      </w:r>
+        <w:t>t</w:t>
+      </w:r>
+      <w:proofErr w:type="spellEnd"/>
+      <w:r>
+        <w:rPr>
+          <w:rFonts w:hint="eastAsia"/>
+        </w:rPr>
+        <w:t xml:space="preserve"> you think that sleeping is boring and waste of </w:t>
+      </w:r>
+      <w:proofErr w:type="spellStart"/>
+      <w:r>
+        <w:rPr>
+          <w:rFonts w:hint="eastAsia"/>
+        </w:rPr>
+        <w:t>time?Let</w:t>
+      </w:r>
+      <w:proofErr w:type="spellEnd"/>
+      <w:r>
+        <w:rPr>
+          <w:rFonts w:hint="eastAsia"/>
+        </w:rPr>
+        <w:t xml:space="preserve"> me tell you some good ways to enjoy life in rainy days.</w:t>
+      </w:r>
+    </w:p>
+    <w:p>
+      <w:pPr>
+        <w:spacing w:line="220" w:lineRule="atLeast"/>
+        <w:ind w:firstLineChars="200" w:firstLine="440"/>
+      </w:pPr>
     </w:p>
     <w:sectPr>
       <w:pgSz w:w="11906" w:h="16838"/>

</xml_diff>

<commit_message>
In my opinion,it’s good to do some reading at home on rainy days.
</commit_message>
<xml_diff>
--- a/How to enjory life in the Rainy Days.docx
+++ b/How to enjory life in the Rainy Days.docx
@@ -14,126 +14,7 @@
         <w:rPr>
           <w:rFonts w:hint="eastAsia"/>
         </w:rPr>
-        <w:t xml:space="preserve">No matter where you </w:t>
-      </w:r>
-      <w:proofErr w:type="spellStart"/>
-      <w:r>
-        <w:rPr>
-          <w:rFonts w:hint="eastAsia"/>
-        </w:rPr>
-        <w:t>live,there</w:t>
-      </w:r>
-      <w:proofErr w:type="spellEnd"/>
-      <w:r>
-        <w:rPr>
-          <w:rFonts w:hint="eastAsia"/>
-        </w:rPr>
-        <w:t xml:space="preserve"> is a period of time full of </w:t>
-      </w:r>
-      <w:proofErr w:type="spellStart"/>
-      <w:r>
-        <w:rPr>
-          <w:rFonts w:hint="eastAsia"/>
-        </w:rPr>
-        <w:t>rain.Everything</w:t>
-      </w:r>
-      <w:proofErr w:type="spellEnd"/>
-      <w:r>
-        <w:rPr>
-          <w:rFonts w:hint="eastAsia"/>
-        </w:rPr>
-        <w:t xml:space="preserve"> is </w:t>
-      </w:r>
-      <w:proofErr w:type="spellStart"/>
-      <w:r>
-        <w:rPr>
-          <w:rFonts w:hint="eastAsia"/>
-        </w:rPr>
-        <w:t>is</w:t>
-      </w:r>
-      <w:proofErr w:type="spellEnd"/>
-      <w:r>
-        <w:rPr>
-          <w:rFonts w:hint="eastAsia"/>
-        </w:rPr>
-        <w:t xml:space="preserve"> not convenient in the rainy </w:t>
-      </w:r>
-      <w:proofErr w:type="spellStart"/>
-      <w:r>
-        <w:rPr>
-          <w:rFonts w:hint="eastAsia"/>
-        </w:rPr>
-        <w:t>days,especially</w:t>
-      </w:r>
-      <w:proofErr w:type="spellEnd"/>
-      <w:r>
-        <w:rPr>
-          <w:rFonts w:hint="eastAsia"/>
-        </w:rPr>
-        <w:t xml:space="preserve"> going </w:t>
-      </w:r>
-      <w:proofErr w:type="spellStart"/>
-      <w:r>
-        <w:rPr>
-          <w:rFonts w:hint="eastAsia"/>
-        </w:rPr>
-        <w:t>out.Thus,if</w:t>
-      </w:r>
-      <w:proofErr w:type="spellEnd"/>
-      <w:r>
-        <w:rPr>
-          <w:rFonts w:hint="eastAsia"/>
-        </w:rPr>
-        <w:t xml:space="preserve"> this is </w:t>
-      </w:r>
-      <w:proofErr w:type="spellStart"/>
-      <w:r>
-        <w:rPr>
-          <w:rFonts w:hint="eastAsia"/>
-        </w:rPr>
-        <w:t>possible,many</w:t>
-      </w:r>
-      <w:proofErr w:type="spellEnd"/>
-      <w:r>
-        <w:rPr>
-          <w:rFonts w:hint="eastAsia"/>
-        </w:rPr>
-        <w:t xml:space="preserve"> people will choose stay at home when it is rainy </w:t>
-      </w:r>
-      <w:proofErr w:type="spellStart"/>
-      <w:r>
-        <w:rPr>
-          <w:rFonts w:hint="eastAsia"/>
-        </w:rPr>
-        <w:t>outside.But</w:t>
-      </w:r>
-      <w:proofErr w:type="spellEnd"/>
-      <w:r>
-        <w:rPr>
-          <w:rFonts w:hint="eastAsia"/>
-        </w:rPr>
-        <w:t xml:space="preserve"> how to kill this boring time is a question for many </w:t>
-      </w:r>
-      <w:proofErr w:type="spellStart"/>
-      <w:r>
-        <w:rPr>
-          <w:rFonts w:hint="eastAsia"/>
-        </w:rPr>
-        <w:t>people,because</w:t>
-      </w:r>
-      <w:proofErr w:type="spellEnd"/>
-      <w:r>
-        <w:rPr>
-          <w:rFonts w:hint="eastAsia"/>
-        </w:rPr>
-        <w:t xml:space="preserve"> most of then just sleep all day and </w:t>
-      </w:r>
-      <w:proofErr w:type="spellStart"/>
-      <w:r>
-        <w:rPr>
-          <w:rFonts w:hint="eastAsia"/>
-        </w:rPr>
-        <w:t>night.Don</w:t>
+        <w:t>No matter where you live,there is a period of time full of rain.Everything is is not convenient in the rainy days,especially going out.Thus,if this is possible,many people will choose stay at home when it is rainy outside.But how to kill this boring time is a question for many people,because most of then just sleep all day and night.Don</w:t>
       </w:r>
       <w:r>
         <w:t>’</w:t>
@@ -142,28 +23,7 @@
         <w:rPr>
           <w:rFonts w:hint="eastAsia"/>
         </w:rPr>
-        <w:t>t</w:t>
-      </w:r>
-      <w:proofErr w:type="spellEnd"/>
-      <w:r>
-        <w:rPr>
-          <w:rFonts w:hint="eastAsia"/>
-        </w:rPr>
-        <w:t xml:space="preserve"> you think that sleeping is boring and waste of </w:t>
-      </w:r>
-      <w:proofErr w:type="spellStart"/>
-      <w:r>
-        <w:rPr>
-          <w:rFonts w:hint="eastAsia"/>
-        </w:rPr>
-        <w:t>time?Let</w:t>
-      </w:r>
-      <w:proofErr w:type="spellEnd"/>
-      <w:r>
-        <w:rPr>
-          <w:rFonts w:hint="eastAsia"/>
-        </w:rPr>
-        <w:t xml:space="preserve"> me tell you some good ways to enjoy life in rainy days.</w:t>
+        <w:t>t you think that sleeping is boring and waste of time?Let me tell you some good ways to enjoy life in rainy days.</w:t>
       </w:r>
     </w:p>
     <w:p>
@@ -171,6 +31,21 @@
         <w:spacing w:line="220" w:lineRule="atLeast"/>
         <w:ind w:firstLineChars="200" w:firstLine="440"/>
       </w:pPr>
+      <w:r>
+        <w:rPr>
+          <w:rFonts w:hint="eastAsia"/>
+        </w:rPr>
+        <w:t>In my opinion,it</w:t>
+      </w:r>
+      <w:r>
+        <w:t>’</w:t>
+      </w:r>
+      <w:r>
+        <w:rPr>
+          <w:rFonts w:hint="eastAsia"/>
+        </w:rPr>
+        <w:t>s good to do some reading at home on rainy days.</w:t>
+      </w:r>
     </w:p>
     <w:sectPr>
       <w:pgSz w:w="11906" w:h="16838"/>

</xml_diff>